<commit_message>
added links to the repo to projects i previously did
</commit_message>
<xml_diff>
--- a/Tanya,Cathy-Colette_Resume.docx
+++ b/Tanya,Cathy-Colette_Resume.docx
@@ -12,7 +12,6 @@
           <w:right w:w="0" w:type="dxa"/>
         </w:tblCellMar>
         <w:tblLook w:val="04A0" w:firstRow="1" w:lastRow="0" w:firstColumn="1" w:lastColumn="0" w:noHBand="0" w:noVBand="1"/>
-        <w:tblDescription w:val="Layout table for name, contact info, and objective"/>
       </w:tblPr>
       <w:tblGrid>
         <w:gridCol w:w="9251"/>
@@ -69,11 +68,9 @@
               </w:rPr>
               <w:t xml:space="preserve"> </w:t>
             </w:r>
-            <w:proofErr w:type="spellStart"/>
             <w:r>
               <w:t>Oglevie</w:t>
             </w:r>
-            <w:proofErr w:type="spellEnd"/>
             <w:r>
               <w:rPr>
                 <w:spacing w:val="-3"/>
@@ -148,6 +145,10 @@
             <w:pPr>
               <w:pStyle w:val="ContactInfoEmphasis"/>
               <w:contextualSpacing w:val="0"/>
+              <w:rPr>
+                <w:sz w:val="20"/>
+                <w:szCs w:val="20"/>
+              </w:rPr>
             </w:pPr>
             <w:r>
               <w:rPr>
@@ -207,6 +208,12 @@
                 </w:r>
               </w:sdtContent>
             </w:sdt>
+          </w:p>
+          <w:p>
+            <w:pPr>
+              <w:pStyle w:val="ContactInfoEmphasis"/>
+              <w:contextualSpacing w:val="0"/>
+            </w:pPr>
             <w:r>
               <w:rPr>
                 <w:sz w:val="20"/>
@@ -254,20 +261,6 @@
                 </w:r>
               </w:sdtContent>
             </w:sdt>
-            <w:r>
-              <w:rPr>
-                <w:sz w:val="20"/>
-                <w:szCs w:val="20"/>
-              </w:rPr>
-              <w:t xml:space="preserve"> </w:t>
-            </w:r>
-            <w:r>
-              <w:rPr>
-                <w:sz w:val="20"/>
-                <w:szCs w:val="20"/>
-              </w:rPr>
-              <w:t>Portfolio: https://cathytanya.github.io/PortfolioUpdate/#portfolio</w:t>
-            </w:r>
           </w:p>
         </w:tc>
       </w:tr>
@@ -298,7 +291,7 @@
     <w:tbl>
       <w:tblPr>
         <w:tblStyle w:val="TableGrid"/>
-        <w:tblW w:w="5096" w:type="pct"/>
+        <w:tblW w:w="5288" w:type="pct"/>
         <w:tblInd w:w="72" w:type="dxa"/>
         <w:tblBorders>
           <w:left w:val="dotted" w:sz="18" w:space="0" w:color="BFBFBF" w:themeColor="background1" w:themeShade="BF"/>
@@ -308,18 +301,17 @@
           <w:right w:w="0" w:type="dxa"/>
         </w:tblCellMar>
         <w:tblLook w:val="04A0" w:firstRow="1" w:lastRow="0" w:firstColumn="1" w:lastColumn="0" w:noHBand="0" w:noVBand="1"/>
-        <w:tblDescription w:val="Experience layout table"/>
       </w:tblPr>
       <w:tblGrid>
-        <w:gridCol w:w="9516"/>
+        <w:gridCol w:w="10508"/>
       </w:tblGrid>
       <w:tr>
         <w:trPr>
-          <w:trHeight w:val="816"/>
+          <w:trHeight w:val="723"/>
         </w:trPr>
         <w:tc>
           <w:tcPr>
-            <w:tcW w:w="9516" w:type="dxa"/>
+            <w:tcW w:w="9875" w:type="dxa"/>
           </w:tcPr>
           <w:p>
             <w:pPr>
@@ -354,20 +346,15 @@
               <w:t>OAK VALLY HEALTH</w:t>
             </w:r>
           </w:p>
-          <w:p>
-            <w:pPr>
-              <w:contextualSpacing w:val="0"/>
-            </w:pPr>
-          </w:p>
         </w:tc>
       </w:tr>
       <w:tr>
         <w:trPr>
-          <w:trHeight w:val="3273"/>
+          <w:trHeight w:val="2901"/>
         </w:trPr>
         <w:tc>
           <w:tcPr>
-            <w:tcW w:w="9516" w:type="dxa"/>
+            <w:tcW w:w="9875" w:type="dxa"/>
             <w:tcMar>
               <w:top w:w="216" w:type="dxa"/>
             </w:tcMar>
@@ -412,22 +399,13 @@
               <w:contextualSpacing w:val="0"/>
             </w:pPr>
             <w:r>
-              <w:t>November</w:t>
-            </w:r>
-            <w:r>
-              <w:t xml:space="preserve"> 202</w:t>
-            </w:r>
-            <w:r>
-              <w:t>2</w:t>
+              <w:t>November 2022</w:t>
             </w:r>
             <w:r>
               <w:t xml:space="preserve"> – </w:t>
             </w:r>
             <w:r>
-              <w:t>December</w:t>
-            </w:r>
-            <w:r>
-              <w:t xml:space="preserve"> 2022</w:t>
+              <w:t>December 2022</w:t>
             </w:r>
           </w:p>
           <w:p>
@@ -487,7 +465,6 @@
               <w:t>OAK VALLY HEALTH</w:t>
             </w:r>
           </w:p>
-          <w:p/>
         </w:tc>
       </w:tr>
     </w:tbl>
@@ -527,10 +504,9 @@
           <w:right w:w="0" w:type="dxa"/>
         </w:tblCellMar>
         <w:tblLook w:val="04A0" w:firstRow="1" w:lastRow="0" w:firstColumn="1" w:lastColumn="0" w:noHBand="0" w:noVBand="1"/>
-        <w:tblDescription w:val="Education layout table"/>
       </w:tblPr>
       <w:tblGrid>
-        <w:gridCol w:w="9828"/>
+        <w:gridCol w:w="10459"/>
       </w:tblGrid>
       <w:tr>
         <w:trPr>
@@ -600,15 +576,7 @@
               </w:rPr>
             </w:pPr>
             <w:r>
-              <w:t>Full Stack Flex Front-</w:t>
-            </w:r>
-            <w:proofErr w:type="gramStart"/>
-            <w:r>
-              <w:t>Back End</w:t>
-            </w:r>
-            <w:proofErr w:type="gramEnd"/>
-            <w:r>
-              <w:t xml:space="preserve"> Development</w:t>
+              <w:t>Full Stack Flex Front-Back End Development</w:t>
             </w:r>
             <w:r>
               <w:t xml:space="preserve">, </w:t>
@@ -688,7 +656,6 @@
           <w:right w:w="0" w:type="dxa"/>
         </w:tblCellMar>
         <w:tblLook w:val="04A0" w:firstRow="1" w:lastRow="0" w:firstColumn="1" w:lastColumn="0" w:noHBand="0" w:noVBand="1"/>
-        <w:tblDescription w:val="Skills layout table"/>
       </w:tblPr>
       <w:tblGrid>
         <w:gridCol w:w="4889"/>
@@ -889,91 +856,12 @@
       <w:rPr>
         <w:noProof/>
       </w:rPr>
-      <mc:AlternateContent>
-        <mc:Choice Requires="wps">
-          <w:drawing>
-            <wp:anchor distT="0" distB="0" distL="114300" distR="114300" simplePos="0" relativeHeight="251659264" behindDoc="1" locked="0" layoutInCell="1" allowOverlap="1" wp14:anchorId="026971AE" wp14:editId="223AC899">
-              <wp:simplePos x="0" y="0"/>
-              <wp:positionH relativeFrom="page">
-                <wp:align>center</wp:align>
-              </wp:positionH>
-              <mc:AlternateContent>
-                <mc:Choice Requires="wp14">
-                  <wp:positionV relativeFrom="page">
-                    <wp14:pctPosVOffset>17300</wp14:pctPosVOffset>
-                  </wp:positionV>
-                </mc:Choice>
-                <mc:Fallback>
-                  <wp:positionV relativeFrom="page">
-                    <wp:posOffset>1739900</wp:posOffset>
-                  </wp:positionV>
-                </mc:Fallback>
-              </mc:AlternateContent>
-              <wp:extent cx="7772400" cy="0"/>
-              <wp:effectExtent l="0" t="0" r="19050" b="19050"/>
-              <wp:wrapNone/>
-              <wp:docPr id="5" name="Straight Connector 5">
-                <a:extLst xmlns:a="http://schemas.openxmlformats.org/drawingml/2006/main">
-                  <a:ext uri="{C183D7F6-B498-43B3-948B-1728B52AA6E4}">
-                    <adec:decorative xmlns:adec="http://schemas.microsoft.com/office/drawing/2017/decorative" val="1"/>
-                  </a:ext>
-                </a:extLst>
-              </wp:docPr>
-              <wp:cNvGraphicFramePr/>
-              <a:graphic xmlns:a="http://schemas.openxmlformats.org/drawingml/2006/main">
-                <a:graphicData uri="http://schemas.microsoft.com/office/word/2010/wordprocessingShape">
-                  <wps:wsp>
-                    <wps:cNvCnPr/>
-                    <wps:spPr>
-                      <a:xfrm>
-                        <a:off x="0" y="0"/>
-                        <a:ext cx="7772400" cy="0"/>
-                      </a:xfrm>
-                      <a:prstGeom prst="line">
-                        <a:avLst/>
-                      </a:prstGeom>
-                      <a:ln>
-                        <a:solidFill>
-                          <a:schemeClr val="tx1">
-                            <a:lumMod val="65000"/>
-                            <a:lumOff val="35000"/>
-                          </a:schemeClr>
-                        </a:solidFill>
-                      </a:ln>
-                    </wps:spPr>
-                    <wps:style>
-                      <a:lnRef idx="1">
-                        <a:schemeClr val="accent1"/>
-                      </a:lnRef>
-                      <a:fillRef idx="0">
-                        <a:schemeClr val="accent1"/>
-                      </a:fillRef>
-                      <a:effectRef idx="0">
-                        <a:schemeClr val="accent1"/>
-                      </a:effectRef>
-                      <a:fontRef idx="minor">
-                        <a:schemeClr val="tx1"/>
-                      </a:fontRef>
-                    </wps:style>
-                    <wps:bodyPr/>
-                  </wps:wsp>
-                </a:graphicData>
-              </a:graphic>
-              <wp14:sizeRelH relativeFrom="page">
-                <wp14:pctWidth>100000</wp14:pctWidth>
-              </wp14:sizeRelH>
-            </wp:anchor>
-          </w:drawing>
-        </mc:Choice>
-        <mc:Fallback>
-          <w:pict>
-            <v:line w14:anchorId="59663DCC" id="Straight Connector 5" o:spid="_x0000_s1026" alt="&quot;&quot;" style="position:absolute;z-index:-251657216;visibility:visible;mso-wrap-style:square;mso-width-percent:1000;mso-top-percent:173;mso-wrap-distance-left:9pt;mso-wrap-distance-top:0;mso-wrap-distance-right:9pt;mso-wrap-distance-bottom:0;mso-position-horizontal:center;mso-position-horizontal-relative:page;mso-position-vertical-relative:page;mso-width-percent:1000;mso-top-percent:173;mso-width-relative:page" from="0,0" to="612pt,0" o:gfxdata="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" strokecolor="#5a5a5a [2109]" strokeweight=".5pt">
-              <v:stroke joinstyle="miter"/>
-              <w10:wrap anchorx="page" anchory="page"/>
-            </v:line>
-          </w:pict>
-        </mc:Fallback>
-      </mc:AlternateContent>
+      <w:pict w14:anchorId="326CFDE2">
+        <v:line id="Straight Connector 5" o:spid="_x0000_s1025" alt="&quot;&quot;" style="position:absolute;z-index:-251657216;visibility:visible;mso-wrap-style:square;mso-width-percent:1000;mso-top-percent:173;mso-wrap-distance-left:9pt;mso-wrap-distance-top:0;mso-wrap-distance-right:9pt;mso-wrap-distance-bottom:0;mso-position-horizontal:center;mso-position-horizontal-relative:page;mso-position-vertical-relative:page;mso-width-percent:1000;mso-top-percent:173;mso-width-relative:page" from="0,0" to="612pt,0" o:gfxdata="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" strokecolor="#5a5a5a [2109]" strokeweight=".5pt">
+          <v:stroke joinstyle="miter"/>
+          <w10:wrap anchorx="page" anchory="page"/>
+        </v:line>
+      </w:pict>
     </w:r>
   </w:p>
 </w:hdr>
@@ -26411,7 +26299,6 @@
     <w:sig w:usb0="E00006FF" w:usb1="0000FCFF" w:usb2="00000001" w:usb3="00000000" w:csb0="0000019F" w:csb1="00000000"/>
   </w:font>
   <w:font w:name="Segoe UI">
-    <w:altName w:val="Sylfaen"/>
     <w:panose1 w:val="020B0502040204020203"/>
     <w:charset w:val="00"/>
     <w:family w:val="swiss"/>
@@ -26444,7 +26331,6 @@
   </w:compat>
   <w:rsids>
     <w:rsidRoot w:val="0083290C"/>
-    <w:rsid w:val="000161E8"/>
     <w:rsid w:val="003922B3"/>
     <w:rsid w:val="0083290C"/>
     <w:rsid w:val="00EF0135"/>

</xml_diff>

<commit_message>
updated the resume with the portfolio page
</commit_message>
<xml_diff>
--- a/Tanya,Cathy-Colette_Resume.docx
+++ b/Tanya,Cathy-Colette_Resume.docx
@@ -213,6 +213,10 @@
             <w:pPr>
               <w:pStyle w:val="ContactInfoEmphasis"/>
               <w:contextualSpacing w:val="0"/>
+              <w:rPr>
+                <w:sz w:val="20"/>
+                <w:szCs w:val="20"/>
+              </w:rPr>
             </w:pPr>
             <w:r>
               <w:rPr>
@@ -261,6 +265,29 @@
                 </w:r>
               </w:sdtContent>
             </w:sdt>
+          </w:p>
+          <w:p>
+            <w:pPr>
+              <w:pStyle w:val="ContactInfoEmphasis"/>
+              <w:contextualSpacing w:val="0"/>
+              <w:rPr>
+                <w:sz w:val="20"/>
+                <w:szCs w:val="20"/>
+              </w:rPr>
+            </w:pPr>
+            <w:r>
+              <w:rPr>
+                <w:sz w:val="20"/>
+                <w:szCs w:val="20"/>
+              </w:rPr>
+              <w:t>https://cathytanya.github.io/cathy-colette-tanya-portfolio/</w:t>
+            </w:r>
+          </w:p>
+          <w:p>
+            <w:pPr>
+              <w:pStyle w:val="ContactInfoEmphasis"/>
+              <w:contextualSpacing w:val="0"/>
+            </w:pPr>
           </w:p>
         </w:tc>
       </w:tr>
@@ -857,7 +884,7 @@
         <w:noProof/>
       </w:rPr>
       <w:pict w14:anchorId="326CFDE2">
-        <v:line id="Straight Connector 5" o:spid="_x0000_s1025" alt="&quot;&quot;" style="position:absolute;z-index:-251657216;visibility:visible;mso-wrap-style:square;mso-width-percent:1000;mso-top-percent:173;mso-wrap-distance-left:9pt;mso-wrap-distance-top:0;mso-wrap-distance-right:9pt;mso-wrap-distance-bottom:0;mso-position-horizontal:center;mso-position-horizontal-relative:page;mso-position-vertical-relative:page;mso-width-percent:1000;mso-top-percent:173;mso-width-relative:page" from="0,0" to="612pt,0" o:gfxdata="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" strokecolor="#5a5a5a [2109]" strokeweight=".5pt">
+        <v:line id="Straight Connector 5" o:spid="_x0000_s1025" alt="&quot;&quot;" style="position:absolute;z-index:-251658752;visibility:visible;mso-wrap-style:square;mso-width-percent:1000;mso-top-percent:173;mso-wrap-distance-left:9pt;mso-wrap-distance-top:0;mso-wrap-distance-right:9pt;mso-wrap-distance-bottom:0;mso-position-horizontal:center;mso-position-horizontal-relative:page;mso-position-vertical-relative:page;mso-width-percent:1000;mso-top-percent:173;mso-width-relative:page" from="0,0" to="612pt,0" o:gfxdata="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" strokecolor="#5a5a5a [2109]" strokeweight=".5pt">
           <v:stroke joinstyle="miter"/>
           <w10:wrap anchorx="page" anchory="page"/>
         </v:line>
@@ -26332,6 +26359,7 @@
   <w:rsids>
     <w:rsidRoot w:val="0083290C"/>
     <w:rsid w:val="003922B3"/>
+    <w:rsid w:val="006A7620"/>
     <w:rsid w:val="0083290C"/>
     <w:rsid w:val="00EF0135"/>
   </w:rsids>

</xml_diff>